<commit_message>
Adding Speedies Group reflection
</commit_message>
<xml_diff>
--- a/Content/Group Reflection - 10 marks.docx
+++ b/Content/Group Reflection - 10 marks.docx
@@ -1,258 +1,199 @@
 
 <file path=word/document.xml><?xml version="1.0" encoding="utf-8"?>
-<w:document xmlns:mc="http://schemas.openxmlformats.org/markup-compatibility/2006" xmlns:o="urn:schemas-microsoft-com:office:office" xmlns:r="http://schemas.openxmlformats.org/officeDocument/2006/relationships" xmlns:m="http://schemas.openxmlformats.org/officeDocument/2006/math" xmlns:v="urn:schemas-microsoft-com:vml" xmlns:wp="http://schemas.openxmlformats.org/drawingml/2006/wordprocessingDrawing" xmlns:w10="urn:schemas-microsoft-com:office:word" xmlns:w="http://schemas.openxmlformats.org/wordprocessingml/2006/main" xmlns:wne="http://schemas.microsoft.com/office/word/2006/wordml" xmlns:sl="http://schemas.openxmlformats.org/schemaLibrary/2006/main" xmlns:a="http://schemas.openxmlformats.org/drawingml/2006/main" xmlns:pic="http://schemas.openxmlformats.org/drawingml/2006/picture" xmlns:c="http://schemas.openxmlformats.org/drawingml/2006/chart" xmlns:lc="http://schemas.openxmlformats.org/drawingml/2006/lockedCanvas" xmlns:dgm="http://schemas.openxmlformats.org/drawingml/2006/diagram" xmlns:wps="http://schemas.microsoft.com/office/word/2010/wordprocessingShape" xmlns:wpg="http://schemas.microsoft.com/office/word/2010/wordprocessingGroup" xmlns:w14="http://schemas.microsoft.com/office/word/2010/wordml" xmlns:w15="http://schemas.microsoft.com/office/word/2012/wordml">
+<w:document xmlns:wpc="http://schemas.microsoft.com/office/word/2010/wordprocessingCanvas" xmlns:mc="http://schemas.openxmlformats.org/markup-compatibility/2006" xmlns:o="urn:schemas-microsoft-com:office:office" xmlns:r="http://schemas.openxmlformats.org/officeDocument/2006/relationships" xmlns:m="http://schemas.openxmlformats.org/officeDocument/2006/math" xmlns:v="urn:schemas-microsoft-com:vml" xmlns:wp14="http://schemas.microsoft.com/office/word/2010/wordprocessingDrawing" xmlns:wp="http://schemas.openxmlformats.org/drawingml/2006/wordprocessingDrawing" xmlns:w10="urn:schemas-microsoft-com:office:word" xmlns:w="http://schemas.openxmlformats.org/wordprocessingml/2006/main" xmlns:w14="http://schemas.microsoft.com/office/word/2010/wordml" xmlns:w15="http://schemas.microsoft.com/office/word/2012/wordml" xmlns:wpg="http://schemas.microsoft.com/office/word/2010/wordprocessingGroup" xmlns:wpi="http://schemas.microsoft.com/office/word/2010/wordprocessingInk" xmlns:wne="http://schemas.microsoft.com/office/word/2006/wordml" xmlns:wps="http://schemas.microsoft.com/office/word/2010/wordprocessingShape" mc:Ignorable="w14 w15 wp14">
   <w:body>
     <w:p>
       <w:pPr>
         <w:pStyle w:val="Heading1"/>
-        <w:rPr/>
       </w:pPr>
-      <w:bookmarkStart w:colFirst="0" w:colLast="0" w:name="_yryqnetswvqc" w:id="0"/>
+      <w:bookmarkStart w:id="0" w:name="_yryqnetswvqc" w:colFirst="0" w:colLast="0"/>
       <w:bookmarkEnd w:id="0"/>
       <w:r>
-        <w:rPr>
-          <w:rtl w:val="0"/>
-        </w:rPr>
-        <w:t xml:space="preserve">Personal Perception (200 words each)</w:t>
+        <w:t>Personal Perception (200 words each)</w:t>
       </w:r>
     </w:p>
+    <w:p/>
     <w:p>
       <w:pPr>
-        <w:rPr/>
+        <w:rPr>
+          <w:b/>
+        </w:rPr>
       </w:pPr>
       <w:r>
         <w:rPr>
-          <w:rtl w:val="0"/>
-        </w:rPr>
-      </w:r>
-    </w:p>
-    <w:p>
-      <w:pPr>
-        <w:rPr>
-          <w:b w:val="1"/>
-        </w:rPr>
-      </w:pPr>
-      <w:r>
-        <w:rPr>
-          <w:b w:val="1"/>
-          <w:rtl w:val="0"/>
-        </w:rPr>
-        <w:t xml:space="preserve">Ash</w:t>
+          <w:b/>
+        </w:rPr>
+        <w:t>Ash</w:t>
       </w:r>
     </w:p>
     <w:p>
       <w:pPr>
         <w:widowControl w:val="0"/>
-        <w:rPr/>
       </w:pPr>
       <w:r>
-        <w:rPr>
-          <w:rtl w:val="0"/>
-        </w:rPr>
-        <w:t xml:space="preserve">I think our group worked well considering we were down one person from the get-go. Everyone picked up the slack from the missing person without complaint and got on with the tasks. Communication was ok but I think we could have improved a little with what exactly we were doing for each task as there was some confusion at times. I have never worked in a "long-distance" group before so it was interesting and I was surprised at how much more difficult it was to organise getting everyone in the same room to communicate compared to if you were face to face. Everyone in the group was very supportive with each task and as life tends to get in the way of the best-laid plans we were more than happy to help each other if we couldn't meet a team goal in time. There were no arguments or problems with group members not doing their work which was good, I think this can only get better the more we work together in the upcoming assignments. With the tools we used discord was the one we used the most to communicate and GitHub's log of activity wasn't indicative of the work people put into tasks as it was only the final product we uploaded.</w:t>
-      </w:r>
-      <w:r>
-        <w:rPr>
-          <w:rtl w:val="0"/>
-        </w:rPr>
+        <w:t xml:space="preserve">I think our group worked well considering we were down one person from the get-go. Everyone picked up the slack from the missing person without complaint and got on with the tasks. Communication was ok but I think we could have improved a little with what </w:t>
+      </w:r>
+      <w:r>
+        <w:t>exactly we were doing for each task as there was some confusion at times. I have never worked in a "long-distance" group before so it was interesting and I was surprised at how much more difficult it was to organise getting everyone in the same room to com</w:t>
+      </w:r>
+      <w:r>
+        <w:t>municate compared to if you were face to face. Everyone in the group was very supportive with each task and as life tends to get in the way of the best-laid plans we were more than happy to help each other if we couldn't meet a team goal in time. There wer</w:t>
+      </w:r>
+      <w:r>
+        <w:t>e no arguments or problems with group members not doing their work which was good, I think this can only get better the more we work together in the upcoming assignments. With the tools we used discord was the one we used the most to communicate and GitHub</w:t>
+      </w:r>
+      <w:r>
+        <w:t>'s log of activity wasn't indicative of the work people put into tasks as it was only the final product we uploaded.</w:t>
+      </w:r>
+    </w:p>
+    <w:p/>
+    <w:p>
+      <w:pPr>
+        <w:rPr>
+          <w:b/>
+        </w:rPr>
+      </w:pPr>
+      <w:r>
+        <w:rPr>
+          <w:b/>
+        </w:rPr>
+        <w:t>Brad</w:t>
+      </w:r>
+    </w:p>
+    <w:p/>
+    <w:p/>
+    <w:p>
+      <w:pPr>
+        <w:rPr>
+          <w:b/>
+        </w:rPr>
+      </w:pPr>
+      <w:r>
+        <w:rPr>
+          <w:b/>
+        </w:rPr>
+        <w:t>Declan</w:t>
+      </w:r>
+    </w:p>
+    <w:p/>
+    <w:p/>
+    <w:p>
+      <w:pPr>
+        <w:rPr>
+          <w:b/>
+        </w:rPr>
+      </w:pPr>
+      <w:r>
+        <w:rPr>
+          <w:b/>
+        </w:rPr>
+        <w:t>Jayde</w:t>
       </w:r>
     </w:p>
     <w:p>
-      <w:pPr>
-        <w:rPr/>
-      </w:pPr>
-      <w:r>
-        <w:rPr>
-          <w:rtl w:val="0"/>
-        </w:rPr>
+      <w:r>
+        <w:rPr>
+          <w:color w:val="000000"/>
+        </w:rPr>
+        <w:t xml:space="preserve">I believe in all Not Awake Studios worked quite well as a team we were able to mostly communicate effectively and get work completed at a good pace. Although at the start our work was not put on the </w:t>
+      </w:r>
+      <w:proofErr w:type="spellStart"/>
+      <w:r>
+        <w:rPr>
+          <w:color w:val="000000"/>
+        </w:rPr>
+        <w:t>Github</w:t>
+      </w:r>
+      <w:proofErr w:type="spellEnd"/>
+      <w:r>
+        <w:rPr>
+          <w:color w:val="000000"/>
+        </w:rPr>
+        <w:t xml:space="preserve"> repo, our progress was tracked through the tool </w:t>
+      </w:r>
+      <w:proofErr w:type="spellStart"/>
+      <w:r>
+        <w:rPr>
+          <w:color w:val="000000"/>
+        </w:rPr>
+        <w:t>trello</w:t>
+      </w:r>
+      <w:proofErr w:type="spellEnd"/>
+      <w:r>
+        <w:rPr>
+          <w:color w:val="000000"/>
+        </w:rPr>
+        <w:t xml:space="preserve"> that I had set up near the start of the group project in order to track and assign tasks to different group members. Although for the most part the group did communicate effectively there was some instances that we did not, such as some members not initially informing the whole team of them being overwhelmed and them needing help, they did contact one member to get them to help but this was only later relayed to the rest of the team, also at the start there was the miscommunication on who was doing which task, the use of </w:t>
+      </w:r>
+      <w:proofErr w:type="spellStart"/>
+      <w:r>
+        <w:rPr>
+          <w:color w:val="000000"/>
+        </w:rPr>
+        <w:t>tre</w:t>
+      </w:r>
+      <w:bookmarkStart w:id="1" w:name="_GoBack"/>
+      <w:bookmarkEnd w:id="1"/>
+      <w:r>
+        <w:rPr>
+          <w:color w:val="000000"/>
+        </w:rPr>
+        <w:t>llo</w:t>
+      </w:r>
+      <w:proofErr w:type="spellEnd"/>
+      <w:r>
+        <w:rPr>
+          <w:color w:val="000000"/>
+        </w:rPr>
+        <w:t xml:space="preserve"> helped overcome the latter. The one really surprising thing was the eagerness of some team member to step up, this came in the form of getting extra work done when we were not able to contact our 6th member and get the work done that was originally left for them, but also when my unforeseen circumstances of having to abruptly move home the team was quick to jump in and offer support to make sure that all our work was completed. The one thing I have learnt about groups is how unpredictable they can be, especially when we are all working remotely and aren't all able to have a group chat at the one time, this can cause issues but with the group that we are we are able to read through the messages that were sent on discord and keep up to date at all times.</w:t>
       </w:r>
     </w:p>
+    <w:p/>
     <w:p>
       <w:pPr>
         <w:rPr>
-          <w:b w:val="1"/>
+          <w:b/>
         </w:rPr>
       </w:pPr>
       <w:r>
         <w:rPr>
-          <w:b w:val="1"/>
-          <w:rtl w:val="0"/>
-        </w:rPr>
-        <w:t xml:space="preserve">Brad</w:t>
+          <w:b/>
+        </w:rPr>
+        <w:t>Miller</w:t>
       </w:r>
     </w:p>
-    <w:p>
-      <w:pPr>
-        <w:ind w:left="0" w:firstLine="0"/>
-        <w:rPr/>
-      </w:pPr>
-      <w:r>
-        <w:rPr>
-          <w:rtl w:val="0"/>
-        </w:rPr>
-      </w:r>
-    </w:p>
-    <w:p>
-      <w:pPr>
-        <w:rPr/>
-      </w:pPr>
-      <w:r>
-        <w:rPr>
-          <w:rtl w:val="0"/>
-        </w:rPr>
-      </w:r>
-    </w:p>
-    <w:p>
-      <w:pPr>
-        <w:rPr>
-          <w:b w:val="1"/>
-        </w:rPr>
-      </w:pPr>
-      <w:r>
-        <w:rPr>
-          <w:b w:val="1"/>
-          <w:rtl w:val="0"/>
-        </w:rPr>
-        <w:t xml:space="preserve">Declan</w:t>
-      </w:r>
-    </w:p>
-    <w:p>
-      <w:pPr>
-        <w:ind w:left="0" w:firstLine="0"/>
-        <w:rPr/>
-      </w:pPr>
-      <w:r>
-        <w:rPr>
-          <w:rtl w:val="0"/>
-        </w:rPr>
-      </w:r>
-    </w:p>
-    <w:p>
-      <w:pPr>
-        <w:rPr/>
-      </w:pPr>
-      <w:r>
-        <w:rPr>
-          <w:rtl w:val="0"/>
-        </w:rPr>
-      </w:r>
-    </w:p>
-    <w:p>
-      <w:pPr>
-        <w:rPr>
-          <w:b w:val="1"/>
-        </w:rPr>
-      </w:pPr>
-      <w:r>
-        <w:rPr>
-          <w:b w:val="1"/>
-          <w:rtl w:val="0"/>
-        </w:rPr>
-        <w:t xml:space="preserve">Jayde</w:t>
-      </w:r>
-    </w:p>
-    <w:p>
-      <w:pPr>
-        <w:ind w:left="0" w:firstLine="0"/>
-        <w:rPr/>
-      </w:pPr>
-      <w:r>
-        <w:rPr>
-          <w:rtl w:val="0"/>
-        </w:rPr>
-      </w:r>
-    </w:p>
-    <w:p>
-      <w:pPr>
-        <w:rPr/>
-      </w:pPr>
-      <w:r>
-        <w:rPr>
-          <w:rtl w:val="0"/>
-        </w:rPr>
-      </w:r>
-    </w:p>
-    <w:p>
-      <w:pPr>
-        <w:rPr>
-          <w:b w:val="1"/>
-        </w:rPr>
-      </w:pPr>
-      <w:r>
-        <w:rPr>
-          <w:b w:val="1"/>
-          <w:rtl w:val="0"/>
-        </w:rPr>
-        <w:t xml:space="preserve">Miller</w:t>
-      </w:r>
-    </w:p>
-    <w:p>
-      <w:pPr>
-        <w:ind w:left="0" w:firstLine="0"/>
-        <w:rPr/>
-      </w:pPr>
-      <w:r>
-        <w:rPr>
-          <w:rtl w:val="0"/>
-        </w:rPr>
-      </w:r>
-    </w:p>
-    <w:p>
-      <w:pPr>
-        <w:rPr/>
-      </w:pPr>
-      <w:r>
-        <w:rPr>
-          <w:rtl w:val="0"/>
-        </w:rPr>
-      </w:r>
-    </w:p>
+    <w:p/>
+    <w:p/>
     <w:p>
       <w:pPr>
         <w:pStyle w:val="Heading1"/>
-        <w:rPr/>
       </w:pPr>
-      <w:bookmarkStart w:colFirst="0" w:colLast="0" w:name="_3bffdbn8jyn9" w:id="1"/>
-      <w:bookmarkEnd w:id="1"/>
-      <w:r>
-        <w:rPr>
-          <w:rtl w:val="0"/>
-        </w:rPr>
-        <w:t xml:space="preserve">Group Perception (400 words)</w:t>
+      <w:bookmarkStart w:id="2" w:name="_3bffdbn8jyn9" w:colFirst="0" w:colLast="0"/>
+      <w:bookmarkEnd w:id="2"/>
+      <w:r>
+        <w:t>Group Perception (400 words)</w:t>
       </w:r>
     </w:p>
-    <w:p>
-      <w:pPr>
-        <w:rPr/>
-      </w:pPr>
-      <w:r>
-        <w:rPr>
-          <w:rtl w:val="0"/>
-        </w:rPr>
-      </w:r>
-    </w:p>
+    <w:p/>
     <w:sectPr>
-      <w:pgSz w:h="16834" w:w="11909"/>
-      <w:pgMar w:bottom="1440" w:top="1440" w:left="1440" w:right="1440" w:header="720" w:footer="720"/>
+      <w:pgSz w:w="11909" w:h="16834"/>
+      <w:pgMar w:top="1440" w:right="1440" w:bottom="1440" w:left="1440" w:header="720" w:footer="720" w:gutter="0"/>
       <w:pgNumType w:start="1"/>
+      <w:cols w:space="720"/>
     </w:sectPr>
   </w:body>
 </w:document>
 </file>
 
-<file path=word/numbering.xml><?xml version="1.0" encoding="utf-8"?>
-<w:numbering xmlns:mc="http://schemas.openxmlformats.org/markup-compatibility/2006" xmlns:o="urn:schemas-microsoft-com:office:office" xmlns:r="http://schemas.openxmlformats.org/officeDocument/2006/relationships" xmlns:m="http://schemas.openxmlformats.org/officeDocument/2006/math" xmlns:v="urn:schemas-microsoft-com:vml" xmlns:wp="http://schemas.openxmlformats.org/drawingml/2006/wordprocessingDrawing" xmlns:w10="urn:schemas-microsoft-com:office:word" xmlns:w="http://schemas.openxmlformats.org/wordprocessingml/2006/main" xmlns:wne="http://schemas.microsoft.com/office/word/2006/wordml" xmlns:sl="http://schemas.openxmlformats.org/schemaLibrary/2006/main" xmlns:a="http://schemas.openxmlformats.org/drawingml/2006/main" xmlns:pic="http://schemas.openxmlformats.org/drawingml/2006/picture" xmlns:c="http://schemas.openxmlformats.org/drawingml/2006/chart" xmlns:lc="http://schemas.openxmlformats.org/drawingml/2006/lockedCanvas" xmlns:dgm="http://schemas.openxmlformats.org/drawingml/2006/diagram" xmlns:wps="http://schemas.microsoft.com/office/word/2010/wordprocessingShape" xmlns:wpg="http://schemas.microsoft.com/office/word/2010/wordprocessingGroup" xmlns:w14="http://schemas.microsoft.com/office/word/2010/wordml" xmlns:w15="http://schemas.microsoft.com/office/word/2012/wordml"/>
-</file>
-
 <file path=word/styles.xml><?xml version="1.0" encoding="utf-8"?>
-<w:styles xmlns:mc="http://schemas.openxmlformats.org/markup-compatibility/2006" xmlns:o="urn:schemas-microsoft-com:office:office" xmlns:r="http://schemas.openxmlformats.org/officeDocument/2006/relationships" xmlns:m="http://schemas.openxmlformats.org/officeDocument/2006/math" xmlns:v="urn:schemas-microsoft-com:vml" xmlns:wp="http://schemas.openxmlformats.org/drawingml/2006/wordprocessingDrawing" xmlns:w10="urn:schemas-microsoft-com:office:word" xmlns:w="http://schemas.openxmlformats.org/wordprocessingml/2006/main" xmlns:wne="http://schemas.microsoft.com/office/word/2006/wordml" xmlns:sl="http://schemas.openxmlformats.org/schemaLibrary/2006/main" xmlns:a="http://schemas.openxmlformats.org/drawingml/2006/main" xmlns:pic="http://schemas.openxmlformats.org/drawingml/2006/picture" xmlns:c="http://schemas.openxmlformats.org/drawingml/2006/chart" xmlns:lc="http://schemas.openxmlformats.org/drawingml/2006/lockedCanvas" xmlns:dgm="http://schemas.openxmlformats.org/drawingml/2006/diagram" xmlns:wps="http://schemas.microsoft.com/office/word/2010/wordprocessingShape" xmlns:wpg="http://schemas.microsoft.com/office/word/2010/wordprocessingGroup" xmlns:w14="http://schemas.microsoft.com/office/word/2010/wordml" xmlns:w15="http://schemas.microsoft.com/office/word/2012/wordml">
+<w:styles xmlns:mc="http://schemas.openxmlformats.org/markup-compatibility/2006" xmlns:r="http://schemas.openxmlformats.org/officeDocument/2006/relationships" xmlns:w="http://schemas.openxmlformats.org/wordprocessingml/2006/main" xmlns:w14="http://schemas.microsoft.com/office/word/2010/wordml" xmlns:w15="http://schemas.microsoft.com/office/word/2012/wordml" mc:Ignorable="w14 w15">
   <w:docDefaults>
     <w:rPrDefault>
       <w:rPr>
-        <w:rFonts w:ascii="Arial" w:cs="Arial" w:eastAsia="Arial" w:hAnsi="Arial"/>
+        <w:rFonts w:ascii="Arial" w:eastAsia="Arial" w:hAnsi="Arial" w:cs="Arial"/>
         <w:sz w:val="22"/>
         <w:szCs w:val="22"/>
-        <w:lang w:val="en_GB"/>
+        <w:lang w:val="en-AU" w:eastAsia="en-AU" w:bidi="ar-SA"/>
       </w:rPr>
     </w:rPrDefault>
     <w:pPrDefault>
@@ -261,20 +202,391 @@
       </w:pPr>
     </w:pPrDefault>
   </w:docDefaults>
-  <w:style w:type="paragraph" w:styleId="Normal" w:default="1">
-    <w:name w:val="normal"/>
-  </w:style>
-  <w:style w:type="table" w:styleId="TableNormal" w:default="1">
-    <w:name w:val="Table Normal"/>
+  <w:latentStyles w:defLockedState="0" w:defUIPriority="99" w:defSemiHidden="0" w:defUnhideWhenUsed="0" w:defQFormat="0" w:count="371">
+    <w:lsdException w:name="Normal" w:uiPriority="0" w:qFormat="1"/>
+    <w:lsdException w:name="heading 1" w:uiPriority="9" w:qFormat="1"/>
+    <w:lsdException w:name="heading 2" w:semiHidden="1" w:uiPriority="9" w:unhideWhenUsed="1" w:qFormat="1"/>
+    <w:lsdException w:name="heading 3" w:semiHidden="1" w:uiPriority="9" w:unhideWhenUsed="1" w:qFormat="1"/>
+    <w:lsdException w:name="heading 4" w:semiHidden="1" w:uiPriority="9" w:unhideWhenUsed="1" w:qFormat="1"/>
+    <w:lsdException w:name="heading 5" w:semiHidden="1" w:uiPriority="9" w:unhideWhenUsed="1" w:qFormat="1"/>
+    <w:lsdException w:name="heading 6" w:semiHidden="1" w:uiPriority="9" w:unhideWhenUsed="1" w:qFormat="1"/>
+    <w:lsdException w:name="heading 7" w:semiHidden="1" w:uiPriority="9" w:unhideWhenUsed="1" w:qFormat="1"/>
+    <w:lsdException w:name="heading 8" w:semiHidden="1" w:uiPriority="9" w:unhideWhenUsed="1" w:qFormat="1"/>
+    <w:lsdException w:name="heading 9" w:semiHidden="1" w:uiPriority="9" w:unhideWhenUsed="1" w:qFormat="1"/>
+    <w:lsdException w:name="index 1" w:semiHidden="1" w:unhideWhenUsed="1"/>
+    <w:lsdException w:name="index 2" w:semiHidden="1" w:unhideWhenUsed="1"/>
+    <w:lsdException w:name="index 3" w:semiHidden="1" w:unhideWhenUsed="1"/>
+    <w:lsdException w:name="index 4" w:semiHidden="1" w:unhideWhenUsed="1"/>
+    <w:lsdException w:name="index 5" w:semiHidden="1" w:unhideWhenUsed="1"/>
+    <w:lsdException w:name="index 6" w:semiHidden="1" w:unhideWhenUsed="1"/>
+    <w:lsdException w:name="index 7" w:semiHidden="1" w:unhideWhenUsed="1"/>
+    <w:lsdException w:name="index 8" w:semiHidden="1" w:unhideWhenUsed="1"/>
+    <w:lsdException w:name="index 9" w:semiHidden="1" w:unhideWhenUsed="1"/>
+    <w:lsdException w:name="toc 1" w:semiHidden="1" w:uiPriority="39" w:unhideWhenUsed="1"/>
+    <w:lsdException w:name="toc 2" w:semiHidden="1" w:uiPriority="39" w:unhideWhenUsed="1"/>
+    <w:lsdException w:name="toc 3" w:semiHidden="1" w:uiPriority="39" w:unhideWhenUsed="1"/>
+    <w:lsdException w:name="toc 4" w:semiHidden="1" w:uiPriority="39" w:unhideWhenUsed="1"/>
+    <w:lsdException w:name="toc 5" w:semiHidden="1" w:uiPriority="39" w:unhideWhenUsed="1"/>
+    <w:lsdException w:name="toc 6" w:semiHidden="1" w:uiPriority="39" w:unhideWhenUsed="1"/>
+    <w:lsdException w:name="toc 7" w:semiHidden="1" w:uiPriority="39" w:unhideWhenUsed="1"/>
+    <w:lsdException w:name="toc 8" w:semiHidden="1" w:uiPriority="39" w:unhideWhenUsed="1"/>
+    <w:lsdException w:name="toc 9" w:semiHidden="1" w:uiPriority="39" w:unhideWhenUsed="1"/>
+    <w:lsdException w:name="Normal Indent" w:semiHidden="1" w:unhideWhenUsed="1"/>
+    <w:lsdException w:name="footnote text" w:semiHidden="1" w:unhideWhenUsed="1"/>
+    <w:lsdException w:name="annotation text" w:semiHidden="1" w:unhideWhenUsed="1"/>
+    <w:lsdException w:name="header" w:semiHidden="1" w:unhideWhenUsed="1"/>
+    <w:lsdException w:name="footer" w:semiHidden="1" w:unhideWhenUsed="1"/>
+    <w:lsdException w:name="index heading" w:semiHidden="1" w:unhideWhenUsed="1"/>
+    <w:lsdException w:name="caption" w:semiHidden="1" w:uiPriority="35" w:unhideWhenUsed="1" w:qFormat="1"/>
+    <w:lsdException w:name="table of figures" w:semiHidden="1" w:unhideWhenUsed="1"/>
+    <w:lsdException w:name="envelope address" w:semiHidden="1" w:unhideWhenUsed="1"/>
+    <w:lsdException w:name="envelope return" w:semiHidden="1" w:unhideWhenUsed="1"/>
+    <w:lsdException w:name="footnote reference" w:semiHidden="1" w:unhideWhenUsed="1"/>
+    <w:lsdException w:name="annotation reference" w:semiHidden="1" w:unhideWhenUsed="1"/>
+    <w:lsdException w:name="line number" w:semiHidden="1" w:unhideWhenUsed="1"/>
+    <w:lsdException w:name="page number" w:semiHidden="1" w:unhideWhenUsed="1"/>
+    <w:lsdException w:name="endnote reference" w:semiHidden="1" w:unhideWhenUsed="1"/>
+    <w:lsdException w:name="endnote text" w:semiHidden="1" w:unhideWhenUsed="1"/>
+    <w:lsdException w:name="table of authorities" w:semiHidden="1" w:unhideWhenUsed="1"/>
+    <w:lsdException w:name="macro" w:semiHidden="1" w:unhideWhenUsed="1"/>
+    <w:lsdException w:name="toa heading" w:semiHidden="1" w:unhideWhenUsed="1"/>
+    <w:lsdException w:name="List" w:semiHidden="1" w:unhideWhenUsed="1"/>
+    <w:lsdException w:name="List Bullet" w:semiHidden="1" w:unhideWhenUsed="1"/>
+    <w:lsdException w:name="List Number" w:semiHidden="1" w:unhideWhenUsed="1"/>
+    <w:lsdException w:name="List 2" w:semiHidden="1" w:unhideWhenUsed="1"/>
+    <w:lsdException w:name="List 3" w:semiHidden="1" w:unhideWhenUsed="1"/>
+    <w:lsdException w:name="List 4" w:semiHidden="1" w:unhideWhenUsed="1"/>
+    <w:lsdException w:name="List 5" w:semiHidden="1" w:unhideWhenUsed="1"/>
+    <w:lsdException w:name="List Bullet 2" w:semiHidden="1" w:unhideWhenUsed="1"/>
+    <w:lsdException w:name="List Bullet 3" w:semiHidden="1" w:unhideWhenUsed="1"/>
+    <w:lsdException w:name="List Bullet 4" w:semiHidden="1" w:unhideWhenUsed="1"/>
+    <w:lsdException w:name="List Bullet 5" w:semiHidden="1" w:unhideWhenUsed="1"/>
+    <w:lsdException w:name="List Number 2" w:semiHidden="1" w:unhideWhenUsed="1"/>
+    <w:lsdException w:name="List Number 3" w:semiHidden="1" w:unhideWhenUsed="1"/>
+    <w:lsdException w:name="List Number 4" w:semiHidden="1" w:unhideWhenUsed="1"/>
+    <w:lsdException w:name="List Number 5" w:semiHidden="1" w:unhideWhenUsed="1"/>
+    <w:lsdException w:name="Title" w:uiPriority="10" w:qFormat="1"/>
+    <w:lsdException w:name="Closing" w:semiHidden="1" w:unhideWhenUsed="1"/>
+    <w:lsdException w:name="Signature" w:semiHidden="1" w:unhideWhenUsed="1"/>
+    <w:lsdException w:name="Default Paragraph Font" w:semiHidden="1" w:uiPriority="1" w:unhideWhenUsed="1"/>
+    <w:lsdException w:name="Body Text" w:semiHidden="1" w:unhideWhenUsed="1"/>
+    <w:lsdException w:name="Body Text Indent" w:semiHidden="1" w:unhideWhenUsed="1"/>
+    <w:lsdException w:name="List Continue" w:semiHidden="1" w:unhideWhenUsed="1"/>
+    <w:lsdException w:name="List Continue 2" w:semiHidden="1" w:unhideWhenUsed="1"/>
+    <w:lsdException w:name="List Continue 3" w:semiHidden="1" w:unhideWhenUsed="1"/>
+    <w:lsdException w:name="List Continue 4" w:semiHidden="1" w:unhideWhenUsed="1"/>
+    <w:lsdException w:name="List Continue 5" w:semiHidden="1" w:unhideWhenUsed="1"/>
+    <w:lsdException w:name="Message Header" w:semiHidden="1" w:unhideWhenUsed="1"/>
+    <w:lsdException w:name="Subtitle" w:uiPriority="11" w:qFormat="1"/>
+    <w:lsdException w:name="Salutation" w:semiHidden="1" w:unhideWhenUsed="1"/>
+    <w:lsdException w:name="Date" w:semiHidden="1" w:unhideWhenUsed="1"/>
+    <w:lsdException w:name="Body Text First Indent" w:semiHidden="1" w:unhideWhenUsed="1"/>
+    <w:lsdException w:name="Body Text First Indent 2" w:semiHidden="1" w:unhideWhenUsed="1"/>
+    <w:lsdException w:name="Note Heading" w:semiHidden="1" w:unhideWhenUsed="1"/>
+    <w:lsdException w:name="Body Text 2" w:semiHidden="1" w:unhideWhenUsed="1"/>
+    <w:lsdException w:name="Body Text 3" w:semiHidden="1" w:unhideWhenUsed="1"/>
+    <w:lsdException w:name="Body Text Indent 2" w:semiHidden="1" w:unhideWhenUsed="1"/>
+    <w:lsdException w:name="Body Text Indent 3" w:semiHidden="1" w:unhideWhenUsed="1"/>
+    <w:lsdException w:name="Block Text" w:semiHidden="1" w:unhideWhenUsed="1"/>
+    <w:lsdException w:name="Hyperlink" w:semiHidden="1" w:unhideWhenUsed="1"/>
+    <w:lsdException w:name="FollowedHyperlink" w:semiHidden="1" w:unhideWhenUsed="1"/>
+    <w:lsdException w:name="Strong" w:uiPriority="22" w:qFormat="1"/>
+    <w:lsdException w:name="Emphasis" w:uiPriority="20" w:qFormat="1"/>
+    <w:lsdException w:name="Document Map" w:semiHidden="1" w:unhideWhenUsed="1"/>
+    <w:lsdException w:name="Plain Text" w:semiHidden="1" w:unhideWhenUsed="1"/>
+    <w:lsdException w:name="E-mail Signature" w:semiHidden="1" w:unhideWhenUsed="1"/>
+    <w:lsdException w:name="HTML Top of Form" w:semiHidden="1" w:unhideWhenUsed="1"/>
+    <w:lsdException w:name="HTML Bottom of Form" w:semiHidden="1" w:unhideWhenUsed="1"/>
+    <w:lsdException w:name="Normal (Web)" w:semiHidden="1" w:unhideWhenUsed="1"/>
+    <w:lsdException w:name="HTML Acronym" w:semiHidden="1" w:unhideWhenUsed="1"/>
+    <w:lsdException w:name="HTML Address" w:semiHidden="1" w:unhideWhenUsed="1"/>
+    <w:lsdException w:name="HTML Cite" w:semiHidden="1" w:unhideWhenUsed="1"/>
+    <w:lsdException w:name="HTML Code" w:semiHidden="1" w:unhideWhenUsed="1"/>
+    <w:lsdException w:name="HTML Definition" w:semiHidden="1" w:unhideWhenUsed="1"/>
+    <w:lsdException w:name="HTML Keyboard" w:semiHidden="1" w:unhideWhenUsed="1"/>
+    <w:lsdException w:name="HTML Preformatted" w:semiHidden="1" w:unhideWhenUsed="1"/>
+    <w:lsdException w:name="HTML Sample" w:semiHidden="1" w:unhideWhenUsed="1"/>
+    <w:lsdException w:name="HTML Typewriter" w:semiHidden="1" w:unhideWhenUsed="1"/>
+    <w:lsdException w:name="HTML Variable" w:semiHidden="1" w:unhideWhenUsed="1"/>
+    <w:lsdException w:name="Normal Table" w:semiHidden="1" w:unhideWhenUsed="1"/>
+    <w:lsdException w:name="annotation subject" w:semiHidden="1" w:unhideWhenUsed="1"/>
+    <w:lsdException w:name="No List" w:semiHidden="1" w:unhideWhenUsed="1"/>
+    <w:lsdException w:name="Outline List 1" w:semiHidden="1" w:unhideWhenUsed="1"/>
+    <w:lsdException w:name="Outline List 2" w:semiHidden="1" w:unhideWhenUsed="1"/>
+    <w:lsdException w:name="Outline List 3" w:semiHidden="1" w:unhideWhenUsed="1"/>
+    <w:lsdException w:name="Table Simple 1" w:semiHidden="1" w:unhideWhenUsed="1"/>
+    <w:lsdException w:name="Table Simple 2" w:semiHidden="1" w:unhideWhenUsed="1"/>
+    <w:lsdException w:name="Table Simple 3" w:semiHidden="1" w:unhideWhenUsed="1"/>
+    <w:lsdException w:name="Table Classic 1" w:semiHidden="1" w:unhideWhenUsed="1"/>
+    <w:lsdException w:name="Table Classic 2" w:semiHidden="1" w:unhideWhenUsed="1"/>
+    <w:lsdException w:name="Table Classic 3" w:semiHidden="1" w:unhideWhenUsed="1"/>
+    <w:lsdException w:name="Table Classic 4" w:semiHidden="1" w:unhideWhenUsed="1"/>
+    <w:lsdException w:name="Table Colorful 1" w:semiHidden="1" w:unhideWhenUsed="1"/>
+    <w:lsdException w:name="Table Colorful 2" w:semiHidden="1" w:unhideWhenUsed="1"/>
+    <w:lsdException w:name="Table Colorful 3" w:semiHidden="1" w:unhideWhenUsed="1"/>
+    <w:lsdException w:name="Table Columns 1" w:semiHidden="1" w:unhideWhenUsed="1"/>
+    <w:lsdException w:name="Table Columns 2" w:semiHidden="1" w:unhideWhenUsed="1"/>
+    <w:lsdException w:name="Table Columns 3" w:semiHidden="1" w:unhideWhenUsed="1"/>
+    <w:lsdException w:name="Table Columns 4" w:semiHidden="1" w:unhideWhenUsed="1"/>
+    <w:lsdException w:name="Table Columns 5" w:semiHidden="1" w:unhideWhenUsed="1"/>
+    <w:lsdException w:name="Table Grid 1" w:semiHidden="1" w:unhideWhenUsed="1"/>
+    <w:lsdException w:name="Table Grid 2" w:semiHidden="1" w:unhideWhenUsed="1"/>
+    <w:lsdException w:name="Table Grid 3" w:semiHidden="1" w:unhideWhenUsed="1"/>
+    <w:lsdException w:name="Table Grid 4" w:semiHidden="1" w:unhideWhenUsed="1"/>
+    <w:lsdException w:name="Table Grid 5" w:semiHidden="1" w:unhideWhenUsed="1"/>
+    <w:lsdException w:name="Table Grid 6" w:semiHidden="1" w:unhideWhenUsed="1"/>
+    <w:lsdException w:name="Table Grid 7" w:semiHidden="1" w:unhideWhenUsed="1"/>
+    <w:lsdException w:name="Table Grid 8" w:semiHidden="1" w:unhideWhenUsed="1"/>
+    <w:lsdException w:name="Table List 1" w:semiHidden="1" w:unhideWhenUsed="1"/>
+    <w:lsdException w:name="Table List 2" w:semiHidden="1" w:unhideWhenUsed="1"/>
+    <w:lsdException w:name="Table List 3" w:semiHidden="1" w:unhideWhenUsed="1"/>
+    <w:lsdException w:name="Table List 4" w:semiHidden="1" w:unhideWhenUsed="1"/>
+    <w:lsdException w:name="Table List 5" w:semiHidden="1" w:unhideWhenUsed="1"/>
+    <w:lsdException w:name="Table List 6" w:semiHidden="1" w:unhideWhenUsed="1"/>
+    <w:lsdException w:name="Table List 7" w:semiHidden="1" w:unhideWhenUsed="1"/>
+    <w:lsdException w:name="Table List 8" w:semiHidden="1" w:unhideWhenUsed="1"/>
+    <w:lsdException w:name="Table 3D effects 1" w:semiHidden="1" w:unhideWhenUsed="1"/>
+    <w:lsdException w:name="Table 3D effects 2" w:semiHidden="1" w:unhideWhenUsed="1"/>
+    <w:lsdException w:name="Table 3D effects 3" w:semiHidden="1" w:unhideWhenUsed="1"/>
+    <w:lsdException w:name="Table Contemporary" w:semiHidden="1" w:unhideWhenUsed="1"/>
+    <w:lsdException w:name="Table Elegant" w:semiHidden="1" w:unhideWhenUsed="1"/>
+    <w:lsdException w:name="Table Professional" w:semiHidden="1" w:unhideWhenUsed="1"/>
+    <w:lsdException w:name="Table Subtle 1" w:semiHidden="1" w:unhideWhenUsed="1"/>
+    <w:lsdException w:name="Table Subtle 2" w:semiHidden="1" w:unhideWhenUsed="1"/>
+    <w:lsdException w:name="Table Web 1" w:semiHidden="1" w:unhideWhenUsed="1"/>
+    <w:lsdException w:name="Table Web 2" w:semiHidden="1" w:unhideWhenUsed="1"/>
+    <w:lsdException w:name="Table Web 3" w:semiHidden="1" w:unhideWhenUsed="1"/>
+    <w:lsdException w:name="Balloon Text" w:semiHidden="1" w:unhideWhenUsed="1"/>
+    <w:lsdException w:name="Table Grid" w:uiPriority="39"/>
+    <w:lsdException w:name="Table Theme" w:semiHidden="1" w:unhideWhenUsed="1"/>
+    <w:lsdException w:name="Placeholder Text" w:semiHidden="1"/>
+    <w:lsdException w:name="No Spacing" w:uiPriority="1" w:qFormat="1"/>
+    <w:lsdException w:name="Light Shading" w:uiPriority="60"/>
+    <w:lsdException w:name="Light List" w:uiPriority="61"/>
+    <w:lsdException w:name="Light Grid" w:uiPriority="62"/>
+    <w:lsdException w:name="Medium Shading 1" w:uiPriority="63"/>
+    <w:lsdException w:name="Medium Shading 2" w:uiPriority="64"/>
+    <w:lsdException w:name="Medium List 1" w:uiPriority="65"/>
+    <w:lsdException w:name="Medium List 2" w:uiPriority="66"/>
+    <w:lsdException w:name="Medium Grid 1" w:uiPriority="67"/>
+    <w:lsdException w:name="Medium Grid 2" w:uiPriority="68"/>
+    <w:lsdException w:name="Medium Grid 3" w:uiPriority="69"/>
+    <w:lsdException w:name="Dark List" w:uiPriority="70"/>
+    <w:lsdException w:name="Colorful Shading" w:uiPriority="71"/>
+    <w:lsdException w:name="Colorful List" w:uiPriority="72"/>
+    <w:lsdException w:name="Colorful Grid" w:uiPriority="73"/>
+    <w:lsdException w:name="Light Shading Accent 1" w:uiPriority="60"/>
+    <w:lsdException w:name="Light List Accent 1" w:uiPriority="61"/>
+    <w:lsdException w:name="Light Grid Accent 1" w:uiPriority="62"/>
+    <w:lsdException w:name="Medium Shading 1 Accent 1" w:uiPriority="63"/>
+    <w:lsdException w:name="Medium Shading 2 Accent 1" w:uiPriority="64"/>
+    <w:lsdException w:name="Medium List 1 Accent 1" w:uiPriority="65"/>
+    <w:lsdException w:name="Revision" w:semiHidden="1"/>
+    <w:lsdException w:name="List Paragraph" w:uiPriority="34" w:qFormat="1"/>
+    <w:lsdException w:name="Quote" w:uiPriority="29" w:qFormat="1"/>
+    <w:lsdException w:name="Intense Quote" w:uiPriority="30" w:qFormat="1"/>
+    <w:lsdException w:name="Medium List 2 Accent 1" w:uiPriority="66"/>
+    <w:lsdException w:name="Medium Grid 1 Accent 1" w:uiPriority="67"/>
+    <w:lsdException w:name="Medium Grid 2 Accent 1" w:uiPriority="68"/>
+    <w:lsdException w:name="Medium Grid 3 Accent 1" w:uiPriority="69"/>
+    <w:lsdException w:name="Dark List Accent 1" w:uiPriority="70"/>
+    <w:lsdException w:name="Colorful Shading Accent 1" w:uiPriority="71"/>
+    <w:lsdException w:name="Colorful List Accent 1" w:uiPriority="72"/>
+    <w:lsdException w:name="Colorful Grid Accent 1" w:uiPriority="73"/>
+    <w:lsdException w:name="Light Shading Accent 2" w:uiPriority="60"/>
+    <w:lsdException w:name="Light List Accent 2" w:uiPriority="61"/>
+    <w:lsdException w:name="Light Grid Accent 2" w:uiPriority="62"/>
+    <w:lsdException w:name="Medium Shading 1 Accent 2" w:uiPriority="63"/>
+    <w:lsdException w:name="Medium Shading 2 Accent 2" w:uiPriority="64"/>
+    <w:lsdException w:name="Medium List 1 Accent 2" w:uiPriority="65"/>
+    <w:lsdException w:name="Medium List 2 Accent 2" w:uiPriority="66"/>
+    <w:lsdException w:name="Medium Grid 1 Accent 2" w:uiPriority="67"/>
+    <w:lsdException w:name="Medium Grid 2 Accent 2" w:uiPriority="68"/>
+    <w:lsdException w:name="Medium Grid 3 Accent 2" w:uiPriority="69"/>
+    <w:lsdException w:name="Dark List Accent 2" w:uiPriority="70"/>
+    <w:lsdException w:name="Colorful Shading Accent 2" w:uiPriority="71"/>
+    <w:lsdException w:name="Colorful List Accent 2" w:uiPriority="72"/>
+    <w:lsdException w:name="Colorful Grid Accent 2" w:uiPriority="73"/>
+    <w:lsdException w:name="Light Shading Accent 3" w:uiPriority="60"/>
+    <w:lsdException w:name="Light List Accent 3" w:uiPriority="61"/>
+    <w:lsdException w:name="Light Grid Accent 3" w:uiPriority="62"/>
+    <w:lsdException w:name="Medium Shading 1 Accent 3" w:uiPriority="63"/>
+    <w:lsdException w:name="Medium Shading 2 Accent 3" w:uiPriority="64"/>
+    <w:lsdException w:name="Medium List 1 Accent 3" w:uiPriority="65"/>
+    <w:lsdException w:name="Medium List 2 Accent 3" w:uiPriority="66"/>
+    <w:lsdException w:name="Medium Grid 1 Accent 3" w:uiPriority="67"/>
+    <w:lsdException w:name="Medium Grid 2 Accent 3" w:uiPriority="68"/>
+    <w:lsdException w:name="Medium Grid 3 Accent 3" w:uiPriority="69"/>
+    <w:lsdException w:name="Dark List Accent 3" w:uiPriority="70"/>
+    <w:lsdException w:name="Colorful Shading Accent 3" w:uiPriority="71"/>
+    <w:lsdException w:name="Colorful List Accent 3" w:uiPriority="72"/>
+    <w:lsdException w:name="Colorful Grid Accent 3" w:uiPriority="73"/>
+    <w:lsdException w:name="Light Shading Accent 4" w:uiPriority="60"/>
+    <w:lsdException w:name="Light List Accent 4" w:uiPriority="61"/>
+    <w:lsdException w:name="Light Grid Accent 4" w:uiPriority="62"/>
+    <w:lsdException w:name="Medium Shading 1 Accent 4" w:uiPriority="63"/>
+    <w:lsdException w:name="Medium Shading 2 Accent 4" w:uiPriority="64"/>
+    <w:lsdException w:name="Medium List 1 Accent 4" w:uiPriority="65"/>
+    <w:lsdException w:name="Medium List 2 Accent 4" w:uiPriority="66"/>
+    <w:lsdException w:name="Medium Grid 1 Accent 4" w:uiPriority="67"/>
+    <w:lsdException w:name="Medium Grid 2 Accent 4" w:uiPriority="68"/>
+    <w:lsdException w:name="Medium Grid 3 Accent 4" w:uiPriority="69"/>
+    <w:lsdException w:name="Dark List Accent 4" w:uiPriority="70"/>
+    <w:lsdException w:name="Colorful Shading Accent 4" w:uiPriority="71"/>
+    <w:lsdException w:name="Colorful List Accent 4" w:uiPriority="72"/>
+    <w:lsdException w:name="Colorful Grid Accent 4" w:uiPriority="73"/>
+    <w:lsdException w:name="Light Shading Accent 5" w:uiPriority="60"/>
+    <w:lsdException w:name="Light List Accent 5" w:uiPriority="61"/>
+    <w:lsdException w:name="Light Grid Accent 5" w:uiPriority="62"/>
+    <w:lsdException w:name="Medium Shading 1 Accent 5" w:uiPriority="63"/>
+    <w:lsdException w:name="Medium Shading 2 Accent 5" w:uiPriority="64"/>
+    <w:lsdException w:name="Medium List 1 Accent 5" w:uiPriority="65"/>
+    <w:lsdException w:name="Medium List 2 Accent 5" w:uiPriority="66"/>
+    <w:lsdException w:name="Medium Grid 1 Accent 5" w:uiPriority="67"/>
+    <w:lsdException w:name="Medium Grid 2 Accent 5" w:uiPriority="68"/>
+    <w:lsdException w:name="Medium Grid 3 Accent 5" w:uiPriority="69"/>
+    <w:lsdException w:name="Dark List Accent 5" w:uiPriority="70"/>
+    <w:lsdException w:name="Colorful Shading Accent 5" w:uiPriority="71"/>
+    <w:lsdException w:name="Colorful List Accent 5" w:uiPriority="72"/>
+    <w:lsdException w:name="Colorful Grid Accent 5" w:uiPriority="73"/>
+    <w:lsdException w:name="Light Shading Accent 6" w:uiPriority="60"/>
+    <w:lsdException w:name="Light List Accent 6" w:uiPriority="61"/>
+    <w:lsdException w:name="Light Grid Accent 6" w:uiPriority="62"/>
+    <w:lsdException w:name="Medium Shading 1 Accent 6" w:uiPriority="63"/>
+    <w:lsdException w:name="Medium Shading 2 Accent 6" w:uiPriority="64"/>
+    <w:lsdException w:name="Medium List 1 Accent 6" w:uiPriority="65"/>
+    <w:lsdException w:name="Medium List 2 Accent 6" w:uiPriority="66"/>
+    <w:lsdException w:name="Medium Grid 1 Accent 6" w:uiPriority="67"/>
+    <w:lsdException w:name="Medium Grid 2 Accent 6" w:uiPriority="68"/>
+    <w:lsdException w:name="Medium Grid 3 Accent 6" w:uiPriority="69"/>
+    <w:lsdException w:name="Dark List Accent 6" w:uiPriority="70"/>
+    <w:lsdException w:name="Colorful Shading Accent 6" w:uiPriority="71"/>
+    <w:lsdException w:name="Colorful List Accent 6" w:uiPriority="72"/>
+    <w:lsdException w:name="Colorful Grid Accent 6" w:uiPriority="73"/>
+    <w:lsdException w:name="Subtle Emphasis" w:uiPriority="19" w:qFormat="1"/>
+    <w:lsdException w:name="Intense Emphasis" w:uiPriority="21" w:qFormat="1"/>
+    <w:lsdException w:name="Subtle Reference" w:uiPriority="31" w:qFormat="1"/>
+    <w:lsdException w:name="Intense Reference" w:uiPriority="32" w:qFormat="1"/>
+    <w:lsdException w:name="Book Title" w:uiPriority="33" w:qFormat="1"/>
+    <w:lsdException w:name="Bibliography" w:semiHidden="1" w:uiPriority="37" w:unhideWhenUsed="1"/>
+    <w:lsdException w:name="TOC Heading" w:semiHidden="1" w:uiPriority="39" w:unhideWhenUsed="1" w:qFormat="1"/>
+    <w:lsdException w:name="Plain Table 1" w:uiPriority="41"/>
+    <w:lsdException w:name="Plain Table 2" w:uiPriority="42"/>
+    <w:lsdException w:name="Plain Table 3" w:uiPriority="43"/>
+    <w:lsdException w:name="Plain Table 4" w:uiPriority="44"/>
+    <w:lsdException w:name="Plain Table 5" w:uiPriority="45"/>
+    <w:lsdException w:name="Grid Table Light" w:uiPriority="40"/>
+    <w:lsdException w:name="Grid Table 1 Light" w:uiPriority="46"/>
+    <w:lsdException w:name="Grid Table 2" w:uiPriority="47"/>
+    <w:lsdException w:name="Grid Table 3" w:uiPriority="48"/>
+    <w:lsdException w:name="Grid Table 4" w:uiPriority="49"/>
+    <w:lsdException w:name="Grid Table 5 Dark" w:uiPriority="50"/>
+    <w:lsdException w:name="Grid Table 6 Colorful" w:uiPriority="51"/>
+    <w:lsdException w:name="Grid Table 7 Colorful" w:uiPriority="52"/>
+    <w:lsdException w:name="Grid Table 1 Light Accent 1" w:uiPriority="46"/>
+    <w:lsdException w:name="Grid Table 2 Accent 1" w:uiPriority="47"/>
+    <w:lsdException w:name="Grid Table 3 Accent 1" w:uiPriority="48"/>
+    <w:lsdException w:name="Grid Table 4 Accent 1" w:uiPriority="49"/>
+    <w:lsdException w:name="Grid Table 5 Dark Accent 1" w:uiPriority="50"/>
+    <w:lsdException w:name="Grid Table 6 Colorful Accent 1" w:uiPriority="51"/>
+    <w:lsdException w:name="Grid Table 7 Colorful Accent 1" w:uiPriority="52"/>
+    <w:lsdException w:name="Grid Table 1 Light Accent 2" w:uiPriority="46"/>
+    <w:lsdException w:name="Grid Table 2 Accent 2" w:uiPriority="47"/>
+    <w:lsdException w:name="Grid Table 3 Accent 2" w:uiPriority="48"/>
+    <w:lsdException w:name="Grid Table 4 Accent 2" w:uiPriority="49"/>
+    <w:lsdException w:name="Grid Table 5 Dark Accent 2" w:uiPriority="50"/>
+    <w:lsdException w:name="Grid Table 6 Colorful Accent 2" w:uiPriority="51"/>
+    <w:lsdException w:name="Grid Table 7 Colorful Accent 2" w:uiPriority="52"/>
+    <w:lsdException w:name="Grid Table 1 Light Accent 3" w:uiPriority="46"/>
+    <w:lsdException w:name="Grid Table 2 Accent 3" w:uiPriority="47"/>
+    <w:lsdException w:name="Grid Table 3 Accent 3" w:uiPriority="48"/>
+    <w:lsdException w:name="Grid Table 4 Accent 3" w:uiPriority="49"/>
+    <w:lsdException w:name="Grid Table 5 Dark Accent 3" w:uiPriority="50"/>
+    <w:lsdException w:name="Grid Table 6 Colorful Accent 3" w:uiPriority="51"/>
+    <w:lsdException w:name="Grid Table 7 Colorful Accent 3" w:uiPriority="52"/>
+    <w:lsdException w:name="Grid Table 1 Light Accent 4" w:uiPriority="46"/>
+    <w:lsdException w:name="Grid Table 2 Accent 4" w:uiPriority="47"/>
+    <w:lsdException w:name="Grid Table 3 Accent 4" w:uiPriority="48"/>
+    <w:lsdException w:name="Grid Table 4 Accent 4" w:uiPriority="49"/>
+    <w:lsdException w:name="Grid Table 5 Dark Accent 4" w:uiPriority="50"/>
+    <w:lsdException w:name="Grid Table 6 Colorful Accent 4" w:uiPriority="51"/>
+    <w:lsdException w:name="Grid Table 7 Colorful Accent 4" w:uiPriority="52"/>
+    <w:lsdException w:name="Grid Table 1 Light Accent 5" w:uiPriority="46"/>
+    <w:lsdException w:name="Grid Table 2 Accent 5" w:uiPriority="47"/>
+    <w:lsdException w:name="Grid Table 3 Accent 5" w:uiPriority="48"/>
+    <w:lsdException w:name="Grid Table 4 Accent 5" w:uiPriority="49"/>
+    <w:lsdException w:name="Grid Table 5 Dark Accent 5" w:uiPriority="50"/>
+    <w:lsdException w:name="Grid Table 6 Colorful Accent 5" w:uiPriority="51"/>
+    <w:lsdException w:name="Grid Table 7 Colorful Accent 5" w:uiPriority="52"/>
+    <w:lsdException w:name="Grid Table 1 Light Accent 6" w:uiPriority="46"/>
+    <w:lsdException w:name="Grid Table 2 Accent 6" w:uiPriority="47"/>
+    <w:lsdException w:name="Grid Table 3 Accent 6" w:uiPriority="48"/>
+    <w:lsdException w:name="Grid Table 4 Accent 6" w:uiPriority="49"/>
+    <w:lsdException w:name="Grid Table 5 Dark Accent 6" w:uiPriority="50"/>
+    <w:lsdException w:name="Grid Table 6 Colorful Accent 6" w:uiPriority="51"/>
+    <w:lsdException w:name="Grid Table 7 Colorful Accent 6" w:uiPriority="52"/>
+    <w:lsdException w:name="List Table 1 Light" w:uiPriority="46"/>
+    <w:lsdException w:name="List Table 2" w:uiPriority="47"/>
+    <w:lsdException w:name="List Table 3" w:uiPriority="48"/>
+    <w:lsdException w:name="List Table 4" w:uiPriority="49"/>
+    <w:lsdException w:name="List Table 5 Dark" w:uiPriority="50"/>
+    <w:lsdException w:name="List Table 6 Colorful" w:uiPriority="51"/>
+    <w:lsdException w:name="List Table 7 Colorful" w:uiPriority="52"/>
+    <w:lsdException w:name="List Table 1 Light Accent 1" w:uiPriority="46"/>
+    <w:lsdException w:name="List Table 2 Accent 1" w:uiPriority="47"/>
+    <w:lsdException w:name="List Table 3 Accent 1" w:uiPriority="48"/>
+    <w:lsdException w:name="List Table 4 Accent 1" w:uiPriority="49"/>
+    <w:lsdException w:name="List Table 5 Dark Accent 1" w:uiPriority="50"/>
+    <w:lsdException w:name="List Table 6 Colorful Accent 1" w:uiPriority="51"/>
+    <w:lsdException w:name="List Table 7 Colorful Accent 1" w:uiPriority="52"/>
+    <w:lsdException w:name="List Table 1 Light Accent 2" w:uiPriority="46"/>
+    <w:lsdException w:name="List Table 2 Accent 2" w:uiPriority="47"/>
+    <w:lsdException w:name="List Table 3 Accent 2" w:uiPriority="48"/>
+    <w:lsdException w:name="List Table 4 Accent 2" w:uiPriority="49"/>
+    <w:lsdException w:name="List Table 5 Dark Accent 2" w:uiPriority="50"/>
+    <w:lsdException w:name="List Table 6 Colorful Accent 2" w:uiPriority="51"/>
+    <w:lsdException w:name="List Table 7 Colorful Accent 2" w:uiPriority="52"/>
+    <w:lsdException w:name="List Table 1 Light Accent 3" w:uiPriority="46"/>
+    <w:lsdException w:name="List Table 2 Accent 3" w:uiPriority="47"/>
+    <w:lsdException w:name="List Table 3 Accent 3" w:uiPriority="48"/>
+    <w:lsdException w:name="List Table 4 Accent 3" w:uiPriority="49"/>
+    <w:lsdException w:name="List Table 5 Dark Accent 3" w:uiPriority="50"/>
+    <w:lsdException w:name="List Table 6 Colorful Accent 3" w:uiPriority="51"/>
+    <w:lsdException w:name="List Table 7 Colorful Accent 3" w:uiPriority="52"/>
+    <w:lsdException w:name="List Table 1 Light Accent 4" w:uiPriority="46"/>
+    <w:lsdException w:name="List Table 2 Accent 4" w:uiPriority="47"/>
+    <w:lsdException w:name="List Table 3 Accent 4" w:uiPriority="48"/>
+    <w:lsdException w:name="List Table 4 Accent 4" w:uiPriority="49"/>
+    <w:lsdException w:name="List Table 5 Dark Accent 4" w:uiPriority="50"/>
+    <w:lsdException w:name="List Table 6 Colorful Accent 4" w:uiPriority="51"/>
+    <w:lsdException w:name="List Table 7 Colorful Accent 4" w:uiPriority="52"/>
+    <w:lsdException w:name="List Table 1 Light Accent 5" w:uiPriority="46"/>
+    <w:lsdException w:name="List Table 2 Accent 5" w:uiPriority="47"/>
+    <w:lsdException w:name="List Table 3 Accent 5" w:uiPriority="48"/>
+    <w:lsdException w:name="List Table 4 Accent 5" w:uiPriority="49"/>
+    <w:lsdException w:name="List Table 5 Dark Accent 5" w:uiPriority="50"/>
+    <w:lsdException w:name="List Table 6 Colorful Accent 5" w:uiPriority="51"/>
+    <w:lsdException w:name="List Table 7 Colorful Accent 5" w:uiPriority="52"/>
+    <w:lsdException w:name="List Table 1 Light Accent 6" w:uiPriority="46"/>
+    <w:lsdException w:name="List Table 2 Accent 6" w:uiPriority="47"/>
+    <w:lsdException w:name="List Table 3 Accent 6" w:uiPriority="48"/>
+    <w:lsdException w:name="List Table 4 Accent 6" w:uiPriority="49"/>
+    <w:lsdException w:name="List Table 5 Dark Accent 6" w:uiPriority="50"/>
+    <w:lsdException w:name="List Table 6 Colorful Accent 6" w:uiPriority="51"/>
+    <w:lsdException w:name="List Table 7 Colorful Accent 6" w:uiPriority="52"/>
+  </w:latentStyles>
+  <w:style w:type="paragraph" w:default="1" w:styleId="Normal">
+    <w:name w:val="Normal"/>
   </w:style>
   <w:style w:type="paragraph" w:styleId="Heading1">
     <w:name w:val="heading 1"/>
     <w:basedOn w:val="Normal"/>
     <w:next w:val="Normal"/>
     <w:pPr>
-      <w:keepNext w:val="1"/>
-      <w:keepLines w:val="1"/>
-      <w:spacing w:after="120" w:before="400" w:lineRule="auto"/>
+      <w:keepNext/>
+      <w:keepLines/>
+      <w:spacing w:before="400" w:after="120"/>
+      <w:outlineLvl w:val="0"/>
     </w:pPr>
     <w:rPr>
       <w:sz w:val="40"/>
@@ -286,12 +598,12 @@
     <w:basedOn w:val="Normal"/>
     <w:next w:val="Normal"/>
     <w:pPr>
-      <w:keepNext w:val="1"/>
-      <w:keepLines w:val="1"/>
-      <w:spacing w:after="120" w:before="360" w:lineRule="auto"/>
+      <w:keepNext/>
+      <w:keepLines/>
+      <w:spacing w:before="360" w:after="120"/>
+      <w:outlineLvl w:val="1"/>
     </w:pPr>
     <w:rPr>
-      <w:b w:val="0"/>
       <w:sz w:val="32"/>
       <w:szCs w:val="32"/>
     </w:rPr>
@@ -301,12 +613,12 @@
     <w:basedOn w:val="Normal"/>
     <w:next w:val="Normal"/>
     <w:pPr>
-      <w:keepNext w:val="1"/>
-      <w:keepLines w:val="1"/>
-      <w:spacing w:after="80" w:before="320" w:lineRule="auto"/>
+      <w:keepNext/>
+      <w:keepLines/>
+      <w:spacing w:before="320" w:after="80"/>
+      <w:outlineLvl w:val="2"/>
     </w:pPr>
     <w:rPr>
-      <w:b w:val="0"/>
       <w:color w:val="434343"/>
       <w:sz w:val="28"/>
       <w:szCs w:val="28"/>
@@ -317,9 +629,10 @@
     <w:basedOn w:val="Normal"/>
     <w:next w:val="Normal"/>
     <w:pPr>
-      <w:keepNext w:val="1"/>
-      <w:keepLines w:val="1"/>
-      <w:spacing w:after="80" w:before="280" w:lineRule="auto"/>
+      <w:keepNext/>
+      <w:keepLines/>
+      <w:spacing w:before="280" w:after="80"/>
+      <w:outlineLvl w:val="3"/>
     </w:pPr>
     <w:rPr>
       <w:color w:val="666666"/>
@@ -332,14 +645,13 @@
     <w:basedOn w:val="Normal"/>
     <w:next w:val="Normal"/>
     <w:pPr>
-      <w:keepNext w:val="1"/>
-      <w:keepLines w:val="1"/>
-      <w:spacing w:after="80" w:before="240" w:lineRule="auto"/>
+      <w:keepNext/>
+      <w:keepLines/>
+      <w:spacing w:before="240" w:after="80"/>
+      <w:outlineLvl w:val="4"/>
     </w:pPr>
     <w:rPr>
       <w:color w:val="666666"/>
-      <w:sz w:val="22"/>
-      <w:szCs w:val="22"/>
     </w:rPr>
   </w:style>
   <w:style w:type="paragraph" w:styleId="Heading6">
@@ -347,25 +659,51 @@
     <w:basedOn w:val="Normal"/>
     <w:next w:val="Normal"/>
     <w:pPr>
-      <w:keepNext w:val="1"/>
-      <w:keepLines w:val="1"/>
-      <w:spacing w:after="80" w:before="240" w:lineRule="auto"/>
+      <w:keepNext/>
+      <w:keepLines/>
+      <w:spacing w:before="240" w:after="80"/>
+      <w:outlineLvl w:val="5"/>
     </w:pPr>
     <w:rPr>
-      <w:i w:val="1"/>
+      <w:i/>
       <w:color w:val="666666"/>
-      <w:sz w:val="22"/>
-      <w:szCs w:val="22"/>
     </w:rPr>
+  </w:style>
+  <w:style w:type="character" w:default="1" w:styleId="DefaultParagraphFont">
+    <w:name w:val="Default Paragraph Font"/>
+    <w:uiPriority w:val="1"/>
+    <w:semiHidden/>
+    <w:unhideWhenUsed/>
+  </w:style>
+  <w:style w:type="table" w:default="1" w:styleId="TableNormal">
+    <w:name w:val="Normal Table"/>
+    <w:uiPriority w:val="99"/>
+    <w:semiHidden/>
+    <w:unhideWhenUsed/>
+    <w:tblPr>
+      <w:tblInd w:w="0" w:type="dxa"/>
+      <w:tblCellMar>
+        <w:top w:w="0" w:type="dxa"/>
+        <w:left w:w="108" w:type="dxa"/>
+        <w:bottom w:w="0" w:type="dxa"/>
+        <w:right w:w="108" w:type="dxa"/>
+      </w:tblCellMar>
+    </w:tblPr>
+  </w:style>
+  <w:style w:type="numbering" w:default="1" w:styleId="NoList">
+    <w:name w:val="No List"/>
+    <w:uiPriority w:val="99"/>
+    <w:semiHidden/>
+    <w:unhideWhenUsed/>
   </w:style>
   <w:style w:type="paragraph" w:styleId="Title">
     <w:name w:val="Title"/>
     <w:basedOn w:val="Normal"/>
     <w:next w:val="Normal"/>
     <w:pPr>
-      <w:keepNext w:val="1"/>
-      <w:keepLines w:val="1"/>
-      <w:spacing w:after="60" w:before="0" w:lineRule="auto"/>
+      <w:keepNext/>
+      <w:keepLines/>
+      <w:spacing w:after="60"/>
     </w:pPr>
     <w:rPr>
       <w:sz w:val="52"/>
@@ -377,13 +715,11 @@
     <w:basedOn w:val="Normal"/>
     <w:next w:val="Normal"/>
     <w:pPr>
-      <w:keepNext w:val="1"/>
-      <w:keepLines w:val="1"/>
-      <w:spacing w:after="320" w:before="0" w:lineRule="auto"/>
+      <w:keepNext/>
+      <w:keepLines/>
+      <w:spacing w:after="320"/>
     </w:pPr>
     <w:rPr>
-      <w:rFonts w:ascii="Arial" w:cs="Arial" w:eastAsia="Arial" w:hAnsi="Arial"/>
-      <w:i w:val="0"/>
       <w:color w:val="666666"/>
       <w:sz w:val="30"/>
       <w:szCs w:val="30"/>

</xml_diff>